<commit_message>
Working on puzzle and physics
</commit_message>
<xml_diff>
--- a/Concept, MDA & MoSCoW applied.docx
+++ b/Concept, MDA & MoSCoW applied.docx
@@ -1872,7 +1872,154 @@
       </w:tr>
     </w:tbl>
     <w:p/>
-    <w:p/>
+    <w:p>
+      <w:pPr>
+        <w:rPr>
+          <w:b/>
+        </w:rPr>
+      </w:pPr>
+      <w:r>
+        <w:rPr>
+          <w:b/>
+        </w:rPr>
+        <w:t>Performance</w:t>
+      </w:r>
+    </w:p>
+    <w:p>
+      <w:pPr>
+        <w:rPr>
+          <w:lang w:val="nl-NL"/>
+        </w:rPr>
+      </w:pPr>
+      <w:r>
+        <w:rPr>
+          <w:lang w:val="nl-NL"/>
+        </w:rPr>
+        <w:t xml:space="preserve">Het moet kunnen draaien op </w:t>
+      </w:r>
+      <w:r>
+        <w:rPr>
+          <w:b/>
+          <w:bCs/>
+          <w:u w:val="single"/>
+          <w:lang w:val="nl-NL"/>
+        </w:rPr>
+        <w:t>MIJN</w:t>
+      </w:r>
+      <w:r>
+        <w:rPr>
+          <w:lang w:val="nl-NL"/>
+        </w:rPr>
+        <w:t xml:space="preserve"> </w:t>
+      </w:r>
+      <w:r>
+        <w:rPr>
+          <w:lang w:val="nl-NL"/>
+        </w:rPr>
+        <w:t xml:space="preserve">beest </w:t>
+      </w:r>
+      <w:r>
+        <w:rPr>
+          <w:lang w:val="nl-NL"/>
+        </w:rPr>
+        <w:t xml:space="preserve">van een </w:t>
+      </w:r>
+      <w:proofErr w:type="spellStart"/>
+      <w:r>
+        <w:rPr>
+          <w:lang w:val="nl-NL"/>
+        </w:rPr>
+        <w:t>Macbook</w:t>
+      </w:r>
+      <w:proofErr w:type="spellEnd"/>
+      <w:r>
+        <w:rPr>
+          <w:lang w:val="nl-NL"/>
+        </w:rPr>
+        <w:t xml:space="preserve"> pro die totaal niet elke dag </w:t>
+      </w:r>
+      <w:proofErr w:type="spellStart"/>
+      <w:r>
+        <w:rPr>
+          <w:lang w:val="nl-NL"/>
+        </w:rPr>
+        <w:t>crashed</w:t>
+      </w:r>
+      <w:proofErr w:type="spellEnd"/>
+      <w:r>
+        <w:rPr>
+          <w:lang w:val="nl-NL"/>
+        </w:rPr>
+        <w:t>.</w:t>
+      </w:r>
+    </w:p>
+    <w:p>
+      <w:pPr>
+        <w:rPr>
+          <w:lang w:val="nl-NL"/>
+        </w:rPr>
+      </w:pPr>
+    </w:p>
+    <w:p>
+      <w:pPr>
+        <w:rPr>
+          <w:b/>
+        </w:rPr>
+      </w:pPr>
+      <w:r>
+        <w:rPr>
+          <w:b/>
+        </w:rPr>
+        <w:t>Platform</w:t>
+      </w:r>
+    </w:p>
+    <w:p>
+      <w:pPr>
+        <w:rPr>
+          <w:lang w:val="nl-NL"/>
+        </w:rPr>
+      </w:pPr>
+      <w:r>
+        <w:rPr>
+          <w:lang w:val="nl-NL"/>
+        </w:rPr>
+        <w:t>De game is compa</w:t>
+      </w:r>
+      <w:r>
+        <w:rPr>
+          <w:lang w:val="nl-NL"/>
+        </w:rPr>
+        <w:t xml:space="preserve">tible met Windows en </w:t>
+      </w:r>
+      <w:proofErr w:type="spellStart"/>
+      <w:r>
+        <w:rPr>
+          <w:lang w:val="nl-NL"/>
+        </w:rPr>
+        <w:t>MacOS</w:t>
+      </w:r>
+      <w:proofErr w:type="spellEnd"/>
+      <w:r>
+        <w:rPr>
+          <w:lang w:val="nl-NL"/>
+        </w:rPr>
+        <w:t>.</w:t>
+      </w:r>
+    </w:p>
+    <w:p>
+      <w:pPr>
+        <w:rPr>
+          <w:lang w:val="nl-NL"/>
+        </w:rPr>
+      </w:pPr>
+    </w:p>
+    <w:p>
+      <w:pPr>
+        <w:rPr>
+          <w:lang w:val="nl-NL"/>
+        </w:rPr>
+      </w:pPr>
+    </w:p>
     <w:sectPr>
       <w:pgSz w:w="11909" w:h="16834"/>
       <w:pgMar w:top="1440" w:right="1440" w:bottom="1440" w:left="1440" w:header="720" w:footer="720" w:gutter="0"/>
@@ -2308,6 +2455,7 @@
     <w:lsdException w:name="HTML Sample" w:semiHidden="1" w:unhideWhenUsed="1"/>
     <w:lsdException w:name="HTML Typewriter" w:semiHidden="1" w:unhideWhenUsed="1"/>
     <w:lsdException w:name="HTML Variable" w:semiHidden="1" w:unhideWhenUsed="1"/>
+    <w:lsdException w:name="Normal Table" w:semiHidden="1" w:unhideWhenUsed="1"/>
     <w:lsdException w:name="annotation subject" w:semiHidden="1" w:unhideWhenUsed="1"/>
     <w:lsdException w:name="No List" w:semiHidden="1" w:unhideWhenUsed="1"/>
     <w:lsdException w:name="Outline List 1" w:semiHidden="1" w:unhideWhenUsed="1"/>
@@ -2354,8 +2502,10 @@
     <w:lsdException w:name="Table Subtle 2" w:semiHidden="1" w:unhideWhenUsed="1"/>
     <w:lsdException w:name="Table Web 1" w:semiHidden="1" w:unhideWhenUsed="1"/>
     <w:lsdException w:name="Table Web 2" w:semiHidden="1" w:unhideWhenUsed="1"/>
+    <w:lsdException w:name="Table Web 3" w:semiHidden="1" w:unhideWhenUsed="1"/>
     <w:lsdException w:name="Balloon Text" w:semiHidden="1" w:unhideWhenUsed="1"/>
     <w:lsdException w:name="Table Grid" w:uiPriority="39"/>
+    <w:lsdException w:name="Table Theme" w:semiHidden="1" w:unhideWhenUsed="1"/>
     <w:lsdException w:name="Placeholder Text" w:semiHidden="1"/>
     <w:lsdException w:name="No Spacing" w:uiPriority="1" w:qFormat="1"/>
     <w:lsdException w:name="Light Shading" w:uiPriority="60"/>
@@ -3152,6 +3302,21 @@
 </file>
 
 <file path=customXml/item1.xml><?xml version="1.0" encoding="utf-8"?>
+<?mso-contentType ?>
+<FormTemplates xmlns="http://schemas.microsoft.com/sharepoint/v3/contenttype/forms">
+  <Display>DocumentLibraryForm</Display>
+  <Edit>DocumentLibraryForm</Edit>
+  <New>DocumentLibraryForm</New>
+</FormTemplates>
+</file>
+
+<file path=customXml/item2.xml><?xml version="1.0" encoding="utf-8"?>
+<p:properties xmlns:p="http://schemas.microsoft.com/office/2006/metadata/properties" xmlns:xsi="http://www.w3.org/2001/XMLSchema-instance" xmlns:pc="http://schemas.microsoft.com/office/infopath/2007/PartnerControls">
+  <documentManagement/>
+</p:properties>
+</file>
+
+<file path=customXml/item3.xml><?xml version="1.0" encoding="utf-8"?>
 <ct:contentTypeSchema xmlns:ct="http://schemas.microsoft.com/office/2006/metadata/contentType" xmlns:ma="http://schemas.microsoft.com/office/2006/metadata/properties/metaAttributes" ct:_="" ma:_="" ma:contentTypeName="Document" ma:contentTypeID="0x0101009CE2B4EECED2614997491EC5652420D0" ma:contentTypeVersion="0" ma:contentTypeDescription="Een nieuw document maken." ma:contentTypeScope="" ma:versionID="16cf18e95c3df8a0c86058e2b2937d15">
   <xsd:schema xmlns:xsd="http://www.w3.org/2001/XMLSchema" xmlns:xs="http://www.w3.org/2001/XMLSchema" xmlns:p="http://schemas.microsoft.com/office/2006/metadata/properties" targetNamespace="http://schemas.microsoft.com/office/2006/metadata/properties" ma:root="true" ma:fieldsID="4026c954aec35dea8a68741baf22be7a">
     <xsd:element name="properties">
@@ -3265,33 +3430,10 @@
 </ct:contentTypeSchema>
 </file>
 
-<file path=customXml/item2.xml><?xml version="1.0" encoding="utf-8"?>
-<p:properties xmlns:p="http://schemas.microsoft.com/office/2006/metadata/properties" xmlns:xsi="http://www.w3.org/2001/XMLSchema-instance" xmlns:pc="http://schemas.microsoft.com/office/infopath/2007/PartnerControls">
-  <documentManagement/>
-</p:properties>
-</file>
-
-<file path=customXml/item3.xml><?xml version="1.0" encoding="utf-8"?>
-<?mso-contentType ?>
-<FormTemplates xmlns="http://schemas.microsoft.com/sharepoint/v3/contenttype/forms">
-  <Display>DocumentLibraryForm</Display>
-  <Edit>DocumentLibraryForm</Edit>
-  <New>DocumentLibraryForm</New>
-</FormTemplates>
-</file>
-
 <file path=customXml/itemProps1.xml><?xml version="1.0" encoding="utf-8"?>
-<ds:datastoreItem xmlns:ds="http://schemas.openxmlformats.org/officeDocument/2006/customXml" ds:itemID="{214A8E1A-78F1-41EE-A930-07353EB499A8}">
+<ds:datastoreItem xmlns:ds="http://schemas.openxmlformats.org/officeDocument/2006/customXml" ds:itemID="{99AAC604-25E5-4895-98DA-DDF923F4580B}">
   <ds:schemaRefs>
-    <ds:schemaRef ds:uri="http://schemas.microsoft.com/office/2006/metadata/contentType"/>
-    <ds:schemaRef ds:uri="http://schemas.microsoft.com/office/2006/metadata/properties/metaAttributes"/>
-    <ds:schemaRef ds:uri="http://www.w3.org/2001/XMLSchema"/>
-    <ds:schemaRef ds:uri="http://schemas.microsoft.com/office/2006/metadata/properties"/>
-    <ds:schemaRef ds:uri="http://schemas.openxmlformats.org/package/2006/metadata/core-properties"/>
-    <ds:schemaRef ds:uri="http://purl.org/dc/elements/1.1/"/>
-    <ds:schemaRef ds:uri="http://purl.org/dc/terms/"/>
-    <ds:schemaRef ds:uri="http://schemas.microsoft.com/internal/obd"/>
-    <ds:schemaRef ds:uri="http://schemas.microsoft.com/office/infopath/2007/PartnerControls"/>
+    <ds:schemaRef ds:uri="http://schemas.microsoft.com/sharepoint/v3/contenttype/forms"/>
   </ds:schemaRefs>
 </ds:datastoreItem>
 </file>
@@ -3306,9 +3448,17 @@
 </file>
 
 <file path=customXml/itemProps3.xml><?xml version="1.0" encoding="utf-8"?>
-<ds:datastoreItem xmlns:ds="http://schemas.openxmlformats.org/officeDocument/2006/customXml" ds:itemID="{99AAC604-25E5-4895-98DA-DDF923F4580B}">
+<ds:datastoreItem xmlns:ds="http://schemas.openxmlformats.org/officeDocument/2006/customXml" ds:itemID="{214A8E1A-78F1-41EE-A930-07353EB499A8}">
   <ds:schemaRefs>
-    <ds:schemaRef ds:uri="http://schemas.microsoft.com/sharepoint/v3/contenttype/forms"/>
+    <ds:schemaRef ds:uri="http://schemas.microsoft.com/office/2006/metadata/contentType"/>
+    <ds:schemaRef ds:uri="http://schemas.microsoft.com/office/2006/metadata/properties/metaAttributes"/>
+    <ds:schemaRef ds:uri="http://www.w3.org/2001/XMLSchema"/>
+    <ds:schemaRef ds:uri="http://schemas.microsoft.com/office/2006/metadata/properties"/>
+    <ds:schemaRef ds:uri="http://schemas.openxmlformats.org/package/2006/metadata/core-properties"/>
+    <ds:schemaRef ds:uri="http://purl.org/dc/elements/1.1/"/>
+    <ds:schemaRef ds:uri="http://purl.org/dc/terms/"/>
+    <ds:schemaRef ds:uri="http://schemas.microsoft.com/internal/obd"/>
+    <ds:schemaRef ds:uri="http://schemas.microsoft.com/office/infopath/2007/PartnerControls"/>
   </ds:schemaRefs>
 </ds:datastoreItem>
 </file>
</xml_diff>